<commit_message>
Test general examples page
</commit_message>
<xml_diff>
--- a/xathons/bringex/xathonBringExamples.docx
+++ b/xathons/bringex/xathonBringExamples.docx
@@ -83,8 +83,6 @@
       <w:r>
         <w:t xml:space="preserve">related to the topic "X" </w:t>
       </w:r>
-      <w:bookmarkStart w:id="0" w:name="_GoBack"/>
-      <w:bookmarkEnd w:id="0"/>
       <w:r>
         <w:t>as:</w:t>
       </w:r>
@@ -585,20 +583,34 @@
         <w:ind w:left="720"/>
       </w:pPr>
       <w:r>
-        <w:t xml:space="preserve">The following are </w:t>
+        <w:t xml:space="preserve">The following </w:t>
+      </w:r>
+      <w:r>
+        <w:t xml:space="preserve">forms </w:t>
+      </w:r>
+      <w:r>
+        <w:t xml:space="preserve">are </w:t>
+      </w:r>
+      <w:r>
+        <w:t>guidelines</w:t>
+      </w:r>
+      <w:r>
+        <w:t xml:space="preserve"> for </w:t>
       </w:r>
       <w:r>
         <w:rPr>
           <w:u w:val="single"/>
         </w:rPr>
-        <w:t>guidelines</w:t>
-      </w:r>
-      <w:r>
-        <w:t xml:space="preserve"> for additional </w:t>
+        <w:t>additional</w:t>
+      </w:r>
+      <w:r>
+        <w:t xml:space="preserve"> </w:t>
       </w:r>
       <w:r>
         <w:t xml:space="preserve">information that could be useful for describing various common types of materials. </w:t>
       </w:r>
+      <w:bookmarkStart w:id="0" w:name="_GoBack"/>
+      <w:bookmarkEnd w:id="0"/>
     </w:p>
     <w:p>
       <w:pPr>
@@ -800,6 +812,26 @@
           <w:b/>
         </w:rPr>
         <w:t>Books</w:t>
+      </w:r>
+      <w:r>
+        <w:rPr>
+          <w:b/>
+        </w:rPr>
+        <w:t xml:space="preserve">                                                                                      X-</w:t>
+      </w:r>
+      <w:proofErr w:type="spellStart"/>
+      <w:r>
+        <w:rPr>
+          <w:b/>
+        </w:rPr>
+        <w:t>athon</w:t>
+      </w:r>
+      <w:proofErr w:type="spellEnd"/>
+      <w:r>
+        <w:rPr>
+          <w:b/>
+        </w:rPr>
+        <w:t xml:space="preserve"> category (A-H)): _____</w:t>
       </w:r>
     </w:p>
     <w:p>
@@ -2372,6 +2404,26 @@
         </w:rPr>
         <w:t>Videos</w:t>
       </w:r>
+      <w:r>
+        <w:rPr>
+          <w:b/>
+        </w:rPr>
+        <w:t xml:space="preserve">                                                                                     X-</w:t>
+      </w:r>
+      <w:proofErr w:type="spellStart"/>
+      <w:r>
+        <w:rPr>
+          <w:b/>
+        </w:rPr>
+        <w:t>athon</w:t>
+      </w:r>
+      <w:proofErr w:type="spellEnd"/>
+      <w:r>
+        <w:rPr>
+          <w:b/>
+        </w:rPr>
+        <w:t xml:space="preserve"> category (A-H)): _____</w:t>
+      </w:r>
     </w:p>
     <w:p>
       <w:pPr>
@@ -2897,6 +2949,26 @@
           <w:b/>
         </w:rPr>
         <w:tab/>
+      </w:r>
+      <w:r>
+        <w:rPr>
+          <w:b/>
+        </w:rPr>
+        <w:t xml:space="preserve">    X-</w:t>
+      </w:r>
+      <w:proofErr w:type="spellStart"/>
+      <w:r>
+        <w:rPr>
+          <w:b/>
+        </w:rPr>
+        <w:t>athon</w:t>
+      </w:r>
+      <w:proofErr w:type="spellEnd"/>
+      <w:r>
+        <w:rPr>
+          <w:b/>
+        </w:rPr>
+        <w:t xml:space="preserve"> category (A-H)): _____</w:t>
       </w:r>
     </w:p>
     <w:p>
@@ -3335,7 +3407,7 @@
       <w:rPr>
         <w:noProof/>
       </w:rPr>
-      <w:t>1</w:t>
+      <w:t>2</w:t>
     </w:r>
     <w:r>
       <w:rPr>

</xml_diff>